<commit_message>
Fix first meeting notes
</commit_message>
<xml_diff>
--- a/Documentation/Meetings notes/1_tutor_meeting_notes.docx
+++ b/Documentation/Meetings notes/1_tutor_meeting_notes.docx
@@ -111,7 +111,21 @@
         <w:rPr>
           <w:sz w:val="24"/>
         </w:rPr>
-        <w:t>There should be one chat person who is going to talk with the tutor on the meetings and present the points that we want to discuss (Tony)</w:t>
+        <w:t>There should be one chat person who is going to talk with the tutor on the meetings and present the points that we want to discuss (</w:t>
+      </w:r>
+      <w:proofErr w:type="spellStart"/>
+      <w:r>
+        <w:rPr>
+          <w:sz w:val="24"/>
+        </w:rPr>
+        <w:t>Stoycho</w:t>
+      </w:r>
+      <w:proofErr w:type="spellEnd"/>
+      <w:r>
+        <w:rPr>
+          <w:sz w:val="24"/>
+        </w:rPr>
+        <w:t>)</w:t>
       </w:r>
     </w:p>
     <w:p>
@@ -129,16 +143,10 @@
         <w:rPr>
           <w:sz w:val="24"/>
         </w:rPr>
-        <w:t>There should be one agenda person who is going to write and send the points we want to discuss 24h before the meeting (</w:t>
-      </w:r>
-      <w:proofErr w:type="spellStart"/>
-      <w:r>
-        <w:rPr>
-          <w:sz w:val="24"/>
-        </w:rPr>
-        <w:t>Stoycho</w:t>
-      </w:r>
-      <w:proofErr w:type="spellEnd"/>
+        <w:t>The person who is going to talk with the client (Tony</w:t>
+      </w:r>
+      <w:bookmarkStart w:id="0" w:name="_GoBack"/>
+      <w:bookmarkEnd w:id="0"/>
       <w:r>
         <w:rPr>
           <w:sz w:val="24"/>
@@ -161,7 +169,21 @@
         <w:rPr>
           <w:sz w:val="24"/>
         </w:rPr>
-        <w:t>There should be someone to take notes of the decisions that we make with the tutor on every meeting (Stela)</w:t>
+        <w:t>There should be one agenda person who is going to write and send the points we want to discuss 24h before the meeting (</w:t>
+      </w:r>
+      <w:proofErr w:type="spellStart"/>
+      <w:r>
+        <w:rPr>
+          <w:sz w:val="24"/>
+        </w:rPr>
+        <w:t>Stoycho</w:t>
+      </w:r>
+      <w:proofErr w:type="spellEnd"/>
+      <w:r>
+        <w:rPr>
+          <w:sz w:val="24"/>
+        </w:rPr>
+        <w:t>)</w:t>
       </w:r>
     </w:p>
     <w:p>
@@ -179,21 +201,7 @@
         <w:rPr>
           <w:sz w:val="24"/>
         </w:rPr>
-        <w:t xml:space="preserve">We should use </w:t>
-      </w:r>
-      <w:proofErr w:type="spellStart"/>
-      <w:r>
-        <w:rPr>
-          <w:sz w:val="24"/>
-        </w:rPr>
-        <w:t>Git</w:t>
-      </w:r>
-      <w:proofErr w:type="spellEnd"/>
-      <w:r>
-        <w:rPr>
-          <w:sz w:val="24"/>
-        </w:rPr>
-        <w:t xml:space="preserve"> for communication (branching and tagging)</w:t>
+        <w:t>There should be someone to take notes of the decisions that we make with the tutor on every meeting (Stela)</w:t>
       </w:r>
     </w:p>
     <w:p>
@@ -211,7 +219,21 @@
         <w:rPr>
           <w:sz w:val="24"/>
         </w:rPr>
-        <w:t>We should be strict with the deadlines</w:t>
+        <w:t xml:space="preserve">We should use </w:t>
+      </w:r>
+      <w:proofErr w:type="spellStart"/>
+      <w:r>
+        <w:rPr>
+          <w:sz w:val="24"/>
+        </w:rPr>
+        <w:t>Git</w:t>
+      </w:r>
+      <w:proofErr w:type="spellEnd"/>
+      <w:r>
+        <w:rPr>
+          <w:sz w:val="24"/>
+        </w:rPr>
+        <w:t xml:space="preserve"> for communication (branching and tagging)</w:t>
       </w:r>
     </w:p>
     <w:p>
@@ -229,6 +251,24 @@
         <w:rPr>
           <w:sz w:val="24"/>
         </w:rPr>
+        <w:t>We should be strict with the deadlines</w:t>
+      </w:r>
+    </w:p>
+    <w:p>
+      <w:pPr>
+        <w:pStyle w:val="ListParagraph"/>
+        <w:numPr>
+          <w:ilvl w:val="0"/>
+          <w:numId w:val="1"/>
+        </w:numPr>
+        <w:rPr>
+          <w:sz w:val="24"/>
+        </w:rPr>
+      </w:pPr>
+      <w:r>
+        <w:rPr>
+          <w:sz w:val="24"/>
+        </w:rPr>
         <w:t>How we should divide the work</w:t>
       </w:r>
       <w:r>
@@ -255,8 +295,6 @@
         </w:rPr>
         <w:t xml:space="preserve"> </w:t>
       </w:r>
-      <w:bookmarkStart w:id="0" w:name="_GoBack"/>
-      <w:bookmarkEnd w:id="0"/>
     </w:p>
     <w:sectPr>
       <w:pgSz w:w="12240" w:h="15840"/>

</xml_diff>